<commit_message>
Add use case 2-3
</commit_message>
<xml_diff>
--- a/Deliverable 3.docx
+++ b/Deliverable 3.docx
@@ -39,6 +39,9 @@
         <w:br/>
       </w:r>
       <w:r>
+        <w:rPr>
+          <w:noProof/>
+        </w:rPr>
         <w:drawing>
           <wp:inline distT="0" distB="0" distL="0" distR="0" wp14:anchorId="783FF70C" wp14:editId="38F969DC">
             <wp:extent cx="5943600" cy="1706880"/>
@@ -79,6 +82,9 @@
         <w:br/>
       </w:r>
       <w:r>
+        <w:rPr>
+          <w:noProof/>
+        </w:rPr>
         <w:drawing>
           <wp:inline distT="0" distB="0" distL="0" distR="0" wp14:anchorId="1E997D77" wp14:editId="57C84006">
             <wp:extent cx="5943600" cy="1664970"/>
@@ -127,6 +133,9 @@
         <w:br/>
       </w:r>
       <w:r>
+        <w:rPr>
+          <w:noProof/>
+        </w:rPr>
         <w:drawing>
           <wp:inline distT="0" distB="0" distL="0" distR="0" wp14:anchorId="2D2D9EB2" wp14:editId="0EAB51D9">
             <wp:extent cx="5943600" cy="1840230"/>
@@ -167,6 +176,9 @@
         <w:br/>
       </w:r>
       <w:r>
+        <w:rPr>
+          <w:noProof/>
+        </w:rPr>
         <w:drawing>
           <wp:inline distT="0" distB="0" distL="0" distR="0" wp14:anchorId="6BA27A40" wp14:editId="173FCB07">
             <wp:extent cx="5943600" cy="1694815"/>
@@ -361,6 +373,9 @@
         <w:br/>
       </w:r>
       <w:r>
+        <w:rPr>
+          <w:noProof/>
+        </w:rPr>
         <w:drawing>
           <wp:inline distT="0" distB="0" distL="0" distR="0" wp14:anchorId="35CDE9AB" wp14:editId="3EC1AD3A">
             <wp:extent cx="5943600" cy="2070100"/>
@@ -401,6 +416,9 @@
         <w:br/>
       </w:r>
       <w:r>
+        <w:rPr>
+          <w:noProof/>
+        </w:rPr>
         <w:drawing>
           <wp:inline distT="0" distB="0" distL="0" distR="0" wp14:anchorId="356995D1" wp14:editId="493ABAFC">
             <wp:extent cx="5943600" cy="1934845"/>
@@ -452,6 +470,9 @@
         <w:br/>
       </w:r>
       <w:r>
+        <w:rPr>
+          <w:noProof/>
+        </w:rPr>
         <w:lastRenderedPageBreak/>
         <w:drawing>
           <wp:inline distT="0" distB="0" distL="0" distR="0" wp14:anchorId="534852A1" wp14:editId="6AA3611C">
@@ -493,6 +514,9 @@
         <w:br/>
       </w:r>
       <w:r>
+        <w:rPr>
+          <w:noProof/>
+        </w:rPr>
         <w:drawing>
           <wp:inline distT="0" distB="0" distL="0" distR="0" wp14:anchorId="45E322BF" wp14:editId="3997CDC3">
             <wp:extent cx="5943600" cy="2459355"/>
@@ -678,7 +702,1107 @@
         <w:t>Use case 2-3:</w:t>
       </w:r>
     </w:p>
-    <w:p>
+    <w:p/>
+    <w:p>
+      <w:r>
+        <w:t>Initial Metrics:</w:t>
+      </w:r>
+    </w:p>
+    <w:p>
+      <w:pPr>
+        <w:spacing w:line="240" w:lineRule="auto"/>
+        <w:rPr>
+          <w:rFonts w:ascii="Times New Roman" w:eastAsia="Times New Roman" w:hAnsi="Times New Roman" w:cs="Times New Roman"/>
+          <w:sz w:val="24"/>
+          <w:szCs w:val="24"/>
+          <w:lang w:val="en-CA" w:eastAsia="en-CA"/>
+        </w:rPr>
+      </w:pPr>
+    </w:p>
+    <w:p>
+      <w:pPr>
+        <w:spacing w:line="240" w:lineRule="auto"/>
+        <w:rPr>
+          <w:rFonts w:ascii="Times New Roman" w:eastAsia="Times New Roman" w:hAnsi="Times New Roman" w:cs="Times New Roman"/>
+          <w:sz w:val="24"/>
+          <w:szCs w:val="24"/>
+          <w:lang w:val="en-CA" w:eastAsia="en-CA"/>
+        </w:rPr>
+      </w:pPr>
+      <w:r>
+        <w:rPr>
+          <w:rFonts w:eastAsia="Times New Roman"/>
+          <w:b/>
+          <w:bCs/>
+          <w:noProof/>
+          <w:color w:val="000000"/>
+          <w:bdr w:val="none" w:sz="0" w:space="0" w:color="auto" w:frame="1"/>
+          <w:lang w:val="en-CA" w:eastAsia="en-CA"/>
+        </w:rPr>
+        <w:drawing>
+          <wp:inline distT="0" distB="0" distL="0" distR="0" wp14:anchorId="6FD9C983" wp14:editId="4C3BB710">
+            <wp:extent cx="2257425" cy="3943350"/>
+            <wp:effectExtent l="0" t="0" r="9525" b="0"/>
+            <wp:docPr id="1719051013" name="Picture 4" descr="A screenshot of a computer&#10;&#10;Description automatically generated"/>
+            <wp:cNvGraphicFramePr>
+              <a:graphicFrameLocks xmlns:a="http://schemas.openxmlformats.org/drawingml/2006/main" noChangeAspect="1"/>
+            </wp:cNvGraphicFramePr>
+            <a:graphic xmlns:a="http://schemas.openxmlformats.org/drawingml/2006/main">
+              <a:graphicData uri="http://schemas.openxmlformats.org/drawingml/2006/picture">
+                <pic:pic xmlns:pic="http://schemas.openxmlformats.org/drawingml/2006/picture">
+                  <pic:nvPicPr>
+                    <pic:cNvPr id="1719051013" name="Picture 4" descr="A screenshot of a computer&#10;&#10;Description automatically generated"/>
+                    <pic:cNvPicPr>
+                      <a:picLocks noChangeAspect="1" noChangeArrowheads="1"/>
+                    </pic:cNvPicPr>
+                  </pic:nvPicPr>
+                  <pic:blipFill>
+                    <a:blip r:embed="rId13">
+                      <a:extLst>
+                        <a:ext uri="{28A0092B-C50C-407E-A947-70E740481C1C}">
+                          <a14:useLocalDpi xmlns:a14="http://schemas.microsoft.com/office/drawing/2010/main" val="0"/>
+                        </a:ext>
+                      </a:extLst>
+                    </a:blip>
+                    <a:srcRect/>
+                    <a:stretch>
+                      <a:fillRect/>
+                    </a:stretch>
+                  </pic:blipFill>
+                  <pic:spPr bwMode="auto">
+                    <a:xfrm>
+                      <a:off x="0" y="0"/>
+                      <a:ext cx="2257425" cy="3943350"/>
+                    </a:xfrm>
+                    <a:prstGeom prst="rect">
+                      <a:avLst/>
+                    </a:prstGeom>
+                    <a:noFill/>
+                    <a:ln>
+                      <a:noFill/>
+                    </a:ln>
+                  </pic:spPr>
+                </pic:pic>
+              </a:graphicData>
+            </a:graphic>
+          </wp:inline>
+        </w:drawing>
+      </w:r>
+      <w:r>
+        <w:rPr>
+          <w:rFonts w:eastAsia="Times New Roman"/>
+          <w:b/>
+          <w:bCs/>
+          <w:noProof/>
+          <w:color w:val="000000"/>
+          <w:bdr w:val="none" w:sz="0" w:space="0" w:color="auto" w:frame="1"/>
+          <w:lang w:val="en-CA" w:eastAsia="en-CA"/>
+        </w:rPr>
+        <w:drawing>
+          <wp:inline distT="0" distB="0" distL="0" distR="0" wp14:anchorId="1114A898" wp14:editId="1AA0D2BE">
+            <wp:extent cx="2324100" cy="3933825"/>
+            <wp:effectExtent l="0" t="0" r="0" b="9525"/>
+            <wp:docPr id="1913526930" name="Picture 3" descr="A screenshot of a computer&#10;&#10;Description automatically generated"/>
+            <wp:cNvGraphicFramePr>
+              <a:graphicFrameLocks xmlns:a="http://schemas.openxmlformats.org/drawingml/2006/main" noChangeAspect="1"/>
+            </wp:cNvGraphicFramePr>
+            <a:graphic xmlns:a="http://schemas.openxmlformats.org/drawingml/2006/main">
+              <a:graphicData uri="http://schemas.openxmlformats.org/drawingml/2006/picture">
+                <pic:pic xmlns:pic="http://schemas.openxmlformats.org/drawingml/2006/picture">
+                  <pic:nvPicPr>
+                    <pic:cNvPr id="1913526930" name="Picture 3" descr="A screenshot of a computer&#10;&#10;Description automatically generated"/>
+                    <pic:cNvPicPr>
+                      <a:picLocks noChangeAspect="1" noChangeArrowheads="1"/>
+                    </pic:cNvPicPr>
+                  </pic:nvPicPr>
+                  <pic:blipFill>
+                    <a:blip r:embed="rId14">
+                      <a:extLst>
+                        <a:ext uri="{28A0092B-C50C-407E-A947-70E740481C1C}">
+                          <a14:useLocalDpi xmlns:a14="http://schemas.microsoft.com/office/drawing/2010/main" val="0"/>
+                        </a:ext>
+                      </a:extLst>
+                    </a:blip>
+                    <a:srcRect/>
+                    <a:stretch>
+                      <a:fillRect/>
+                    </a:stretch>
+                  </pic:blipFill>
+                  <pic:spPr bwMode="auto">
+                    <a:xfrm>
+                      <a:off x="0" y="0"/>
+                      <a:ext cx="2324100" cy="3933825"/>
+                    </a:xfrm>
+                    <a:prstGeom prst="rect">
+                      <a:avLst/>
+                    </a:prstGeom>
+                    <a:noFill/>
+                    <a:ln>
+                      <a:noFill/>
+                    </a:ln>
+                  </pic:spPr>
+                </pic:pic>
+              </a:graphicData>
+            </a:graphic>
+          </wp:inline>
+        </w:drawing>
+      </w:r>
+    </w:p>
+    <w:p>
+      <w:pPr>
+        <w:spacing w:line="240" w:lineRule="auto"/>
+        <w:rPr>
+          <w:rFonts w:ascii="Times New Roman" w:eastAsia="Times New Roman" w:hAnsi="Times New Roman" w:cs="Times New Roman"/>
+          <w:sz w:val="24"/>
+          <w:szCs w:val="24"/>
+          <w:lang w:val="en-CA" w:eastAsia="en-CA"/>
+        </w:rPr>
+      </w:pPr>
+    </w:p>
+    <w:p>
+      <w:pPr>
+        <w:spacing w:line="240" w:lineRule="auto"/>
+        <w:rPr>
+          <w:rFonts w:ascii="Times New Roman" w:eastAsia="Times New Roman" w:hAnsi="Times New Roman" w:cs="Times New Roman"/>
+          <w:sz w:val="24"/>
+          <w:szCs w:val="24"/>
+          <w:lang w:val="en-CA" w:eastAsia="en-CA"/>
+        </w:rPr>
+      </w:pPr>
+      <w:r>
+        <w:rPr>
+          <w:rFonts w:eastAsia="Times New Roman"/>
+          <w:b/>
+          <w:bCs/>
+          <w:color w:val="000000"/>
+          <w:lang w:val="en-CA" w:eastAsia="en-CA"/>
+        </w:rPr>
+        <w:t xml:space="preserve">Code Smell 1: </w:t>
+      </w:r>
+      <w:r>
+        <w:rPr>
+          <w:rFonts w:eastAsia="Times New Roman"/>
+          <w:color w:val="000000"/>
+          <w:lang w:val="en-CA" w:eastAsia="en-CA"/>
+        </w:rPr>
+        <w:t>Duplicated Code</w:t>
+      </w:r>
+    </w:p>
+    <w:p>
+      <w:pPr>
+        <w:spacing w:line="240" w:lineRule="auto"/>
+        <w:rPr>
+          <w:rFonts w:ascii="Times New Roman" w:eastAsia="Times New Roman" w:hAnsi="Times New Roman" w:cs="Times New Roman"/>
+          <w:sz w:val="24"/>
+          <w:szCs w:val="24"/>
+          <w:lang w:val="en-CA" w:eastAsia="en-CA"/>
+        </w:rPr>
+      </w:pPr>
+      <w:r>
+        <w:rPr>
+          <w:rFonts w:eastAsia="Times New Roman"/>
+          <w:b/>
+          <w:bCs/>
+          <w:color w:val="000000"/>
+          <w:lang w:val="en-CA" w:eastAsia="en-CA"/>
+        </w:rPr>
+        <w:t>Description</w:t>
+      </w:r>
+      <w:r>
+        <w:rPr>
+          <w:rFonts w:eastAsia="Times New Roman"/>
+          <w:color w:val="000000"/>
+          <w:lang w:val="en-CA" w:eastAsia="en-CA"/>
+        </w:rPr>
+        <w:t xml:space="preserve">: The </w:t>
+      </w:r>
+      <w:proofErr w:type="spellStart"/>
+      <w:proofErr w:type="gramStart"/>
+      <w:r>
+        <w:rPr>
+          <w:rFonts w:eastAsia="Times New Roman"/>
+          <w:color w:val="000000"/>
+          <w:lang w:val="en-CA" w:eastAsia="en-CA"/>
+        </w:rPr>
+        <w:t>isValidDate</w:t>
+      </w:r>
+      <w:proofErr w:type="spellEnd"/>
+      <w:r>
+        <w:rPr>
+          <w:rFonts w:eastAsia="Times New Roman"/>
+          <w:color w:val="000000"/>
+          <w:lang w:val="en-CA" w:eastAsia="en-CA"/>
+        </w:rPr>
+        <w:t>(</w:t>
+      </w:r>
+      <w:proofErr w:type="gramEnd"/>
+      <w:r>
+        <w:rPr>
+          <w:rFonts w:eastAsia="Times New Roman"/>
+          <w:color w:val="000000"/>
+          <w:lang w:val="en-CA" w:eastAsia="en-CA"/>
+        </w:rPr>
+        <w:t xml:space="preserve">int year, int month, int day) exists in both the </w:t>
+      </w:r>
+      <w:proofErr w:type="spellStart"/>
+      <w:r>
+        <w:rPr>
+          <w:rFonts w:eastAsia="Times New Roman"/>
+          <w:color w:val="000000"/>
+          <w:lang w:val="en-CA" w:eastAsia="en-CA"/>
+        </w:rPr>
+        <w:t>MealGUI</w:t>
+      </w:r>
+      <w:proofErr w:type="spellEnd"/>
+      <w:r>
+        <w:rPr>
+          <w:rFonts w:eastAsia="Times New Roman"/>
+          <w:color w:val="000000"/>
+          <w:lang w:val="en-CA" w:eastAsia="en-CA"/>
+        </w:rPr>
+        <w:t xml:space="preserve"> and </w:t>
+      </w:r>
+      <w:proofErr w:type="spellStart"/>
+      <w:r>
+        <w:rPr>
+          <w:rFonts w:eastAsia="Times New Roman"/>
+          <w:color w:val="000000"/>
+          <w:lang w:val="en-CA" w:eastAsia="en-CA"/>
+        </w:rPr>
+        <w:t>ExerciseGui</w:t>
+      </w:r>
+      <w:proofErr w:type="spellEnd"/>
+      <w:r>
+        <w:rPr>
+          <w:rFonts w:eastAsia="Times New Roman"/>
+          <w:color w:val="000000"/>
+          <w:lang w:val="en-CA" w:eastAsia="en-CA"/>
+        </w:rPr>
+        <w:t xml:space="preserve"> classes. This is unnecessary and could cause multiple issues. If the method needed to be refactored for any reason (either an update to date format, or a bug), both methods in either class would have to be changed. </w:t>
+      </w:r>
+    </w:p>
+    <w:p>
+      <w:pPr>
+        <w:spacing w:line="240" w:lineRule="auto"/>
+        <w:rPr>
+          <w:rFonts w:ascii="Times New Roman" w:eastAsia="Times New Roman" w:hAnsi="Times New Roman" w:cs="Times New Roman"/>
+          <w:sz w:val="24"/>
+          <w:szCs w:val="24"/>
+          <w:lang w:val="en-CA" w:eastAsia="en-CA"/>
+        </w:rPr>
+      </w:pPr>
+      <w:r>
+        <w:rPr>
+          <w:rFonts w:eastAsia="Times New Roman"/>
+          <w:b/>
+          <w:bCs/>
+          <w:color w:val="000000"/>
+          <w:lang w:val="en-CA" w:eastAsia="en-CA"/>
+        </w:rPr>
+        <w:t>Solution</w:t>
+      </w:r>
+      <w:r>
+        <w:rPr>
+          <w:rFonts w:eastAsia="Times New Roman"/>
+          <w:color w:val="000000"/>
+          <w:lang w:val="en-CA" w:eastAsia="en-CA"/>
+        </w:rPr>
+        <w:t xml:space="preserve">: This code smell was fixed by removing the method from the </w:t>
+      </w:r>
+      <w:proofErr w:type="spellStart"/>
+      <w:r>
+        <w:rPr>
+          <w:rFonts w:eastAsia="Times New Roman"/>
+          <w:color w:val="000000"/>
+          <w:lang w:val="en-CA" w:eastAsia="en-CA"/>
+        </w:rPr>
+        <w:t>ExerciseGUI</w:t>
+      </w:r>
+      <w:proofErr w:type="spellEnd"/>
+      <w:r>
+        <w:rPr>
+          <w:rFonts w:eastAsia="Times New Roman"/>
+          <w:color w:val="000000"/>
+          <w:lang w:val="en-CA" w:eastAsia="en-CA"/>
+        </w:rPr>
+        <w:t xml:space="preserve"> class. Instead, it will call on the same method from the </w:t>
+      </w:r>
+      <w:proofErr w:type="spellStart"/>
+      <w:r>
+        <w:rPr>
+          <w:rFonts w:eastAsia="Times New Roman"/>
+          <w:color w:val="000000"/>
+          <w:lang w:val="en-CA" w:eastAsia="en-CA"/>
+        </w:rPr>
+        <w:t>MealGui</w:t>
+      </w:r>
+      <w:proofErr w:type="spellEnd"/>
+      <w:r>
+        <w:rPr>
+          <w:rFonts w:eastAsia="Times New Roman"/>
+          <w:color w:val="000000"/>
+          <w:lang w:val="en-CA" w:eastAsia="en-CA"/>
+        </w:rPr>
+        <w:t xml:space="preserve"> class. With these changes, if any changes are to be made to the method, no further issues will arise.</w:t>
+      </w:r>
+    </w:p>
+    <w:p>
+      <w:pPr>
+        <w:spacing w:line="240" w:lineRule="auto"/>
+        <w:rPr>
+          <w:rFonts w:ascii="Times New Roman" w:eastAsia="Times New Roman" w:hAnsi="Times New Roman" w:cs="Times New Roman"/>
+          <w:sz w:val="24"/>
+          <w:szCs w:val="24"/>
+          <w:lang w:val="en-CA" w:eastAsia="en-CA"/>
+        </w:rPr>
+      </w:pPr>
+      <w:r>
+        <w:rPr>
+          <w:rFonts w:eastAsia="Times New Roman"/>
+          <w:b/>
+          <w:bCs/>
+          <w:color w:val="000000"/>
+          <w:lang w:val="en-CA" w:eastAsia="en-CA"/>
+        </w:rPr>
+        <w:t>Justification</w:t>
+      </w:r>
+      <w:r>
+        <w:rPr>
+          <w:rFonts w:eastAsia="Times New Roman"/>
+          <w:color w:val="000000"/>
+          <w:lang w:val="en-CA" w:eastAsia="en-CA"/>
+        </w:rPr>
+        <w:t xml:space="preserve">: This refactoring decreases the </w:t>
+      </w:r>
+      <w:proofErr w:type="gramStart"/>
+      <w:r>
+        <w:rPr>
+          <w:rFonts w:eastAsia="Times New Roman"/>
+          <w:color w:val="000000"/>
+          <w:lang w:val="en-CA" w:eastAsia="en-CA"/>
+        </w:rPr>
+        <w:t>amount</w:t>
+      </w:r>
+      <w:proofErr w:type="gramEnd"/>
+      <w:r>
+        <w:rPr>
+          <w:rFonts w:eastAsia="Times New Roman"/>
+          <w:color w:val="000000"/>
+          <w:lang w:val="en-CA" w:eastAsia="en-CA"/>
+        </w:rPr>
+        <w:t xml:space="preserve"> of methods, and lines of codes in the </w:t>
+      </w:r>
+      <w:proofErr w:type="spellStart"/>
+      <w:r>
+        <w:rPr>
+          <w:rFonts w:eastAsia="Times New Roman"/>
+          <w:color w:val="000000"/>
+          <w:lang w:val="en-CA" w:eastAsia="en-CA"/>
+        </w:rPr>
+        <w:t>ExerciseGUI</w:t>
+      </w:r>
+      <w:proofErr w:type="spellEnd"/>
+      <w:r>
+        <w:rPr>
+          <w:rFonts w:eastAsia="Times New Roman"/>
+          <w:color w:val="000000"/>
+          <w:lang w:val="en-CA" w:eastAsia="en-CA"/>
+        </w:rPr>
+        <w:t xml:space="preserve"> class without making a difference in functionality. A redundant method was removed, which decreases complexity and increases readability.</w:t>
+      </w:r>
+    </w:p>
+    <w:p>
+      <w:pPr>
+        <w:spacing w:line="240" w:lineRule="auto"/>
+        <w:rPr>
+          <w:rFonts w:ascii="Times New Roman" w:eastAsia="Times New Roman" w:hAnsi="Times New Roman" w:cs="Times New Roman"/>
+          <w:sz w:val="24"/>
+          <w:szCs w:val="24"/>
+          <w:lang w:val="en-CA" w:eastAsia="en-CA"/>
+        </w:rPr>
+      </w:pPr>
+    </w:p>
+    <w:p>
+      <w:pPr>
+        <w:spacing w:line="240" w:lineRule="auto"/>
+        <w:rPr>
+          <w:rFonts w:ascii="Times New Roman" w:eastAsia="Times New Roman" w:hAnsi="Times New Roman" w:cs="Times New Roman"/>
+          <w:sz w:val="24"/>
+          <w:szCs w:val="24"/>
+          <w:lang w:val="en-CA" w:eastAsia="en-CA"/>
+        </w:rPr>
+      </w:pPr>
+      <w:r>
+        <w:rPr>
+          <w:rFonts w:eastAsia="Times New Roman"/>
+          <w:b/>
+          <w:bCs/>
+          <w:color w:val="000000"/>
+          <w:lang w:val="en-CA" w:eastAsia="en-CA"/>
+        </w:rPr>
+        <w:t>Code Smell 2:</w:t>
+      </w:r>
+      <w:r>
+        <w:rPr>
+          <w:rFonts w:eastAsia="Times New Roman"/>
+          <w:color w:val="000000"/>
+          <w:lang w:val="en-CA" w:eastAsia="en-CA"/>
+        </w:rPr>
+        <w:t xml:space="preserve"> Long Method/Duplicated Code</w:t>
+      </w:r>
+    </w:p>
+    <w:p>
+      <w:pPr>
+        <w:spacing w:line="240" w:lineRule="auto"/>
+        <w:rPr>
+          <w:rFonts w:ascii="Times New Roman" w:eastAsia="Times New Roman" w:hAnsi="Times New Roman" w:cs="Times New Roman"/>
+          <w:sz w:val="24"/>
+          <w:szCs w:val="24"/>
+          <w:lang w:val="en-CA" w:eastAsia="en-CA"/>
+        </w:rPr>
+      </w:pPr>
+      <w:r>
+        <w:rPr>
+          <w:rFonts w:eastAsia="Times New Roman"/>
+          <w:b/>
+          <w:bCs/>
+          <w:color w:val="000000"/>
+          <w:lang w:val="en-CA" w:eastAsia="en-CA"/>
+        </w:rPr>
+        <w:t>Description</w:t>
+      </w:r>
+      <w:r>
+        <w:rPr>
+          <w:rFonts w:eastAsia="Times New Roman"/>
+          <w:color w:val="000000"/>
+          <w:lang w:val="en-CA" w:eastAsia="en-CA"/>
+        </w:rPr>
+        <w:t xml:space="preserve">: Both the </w:t>
+      </w:r>
+      <w:proofErr w:type="spellStart"/>
+      <w:r>
+        <w:rPr>
+          <w:rFonts w:eastAsia="Times New Roman"/>
+          <w:color w:val="000000"/>
+          <w:lang w:val="en-CA" w:eastAsia="en-CA"/>
+        </w:rPr>
+        <w:t>exerciseGUI</w:t>
+      </w:r>
+      <w:proofErr w:type="spellEnd"/>
+      <w:r>
+        <w:rPr>
+          <w:rFonts w:eastAsia="Times New Roman"/>
+          <w:color w:val="000000"/>
+          <w:lang w:val="en-CA" w:eastAsia="en-CA"/>
+        </w:rPr>
+        <w:t xml:space="preserve"> and </w:t>
+      </w:r>
+      <w:proofErr w:type="spellStart"/>
+      <w:r>
+        <w:rPr>
+          <w:rFonts w:eastAsia="Times New Roman"/>
+          <w:color w:val="000000"/>
+          <w:lang w:val="en-CA" w:eastAsia="en-CA"/>
+        </w:rPr>
+        <w:t>MealGUI</w:t>
+      </w:r>
+      <w:proofErr w:type="spellEnd"/>
+      <w:r>
+        <w:rPr>
+          <w:rFonts w:eastAsia="Times New Roman"/>
+          <w:color w:val="000000"/>
+          <w:lang w:val="en-CA" w:eastAsia="en-CA"/>
+        </w:rPr>
+        <w:t xml:space="preserve"> constructor methods are very long. They also share some duplicate code: including the process of creating the combo boxes for the date selector.</w:t>
+      </w:r>
+    </w:p>
+    <w:p>
+      <w:pPr>
+        <w:spacing w:line="240" w:lineRule="auto"/>
+        <w:rPr>
+          <w:rFonts w:ascii="Times New Roman" w:eastAsia="Times New Roman" w:hAnsi="Times New Roman" w:cs="Times New Roman"/>
+          <w:sz w:val="24"/>
+          <w:szCs w:val="24"/>
+          <w:lang w:val="en-CA" w:eastAsia="en-CA"/>
+        </w:rPr>
+      </w:pPr>
+      <w:r>
+        <w:rPr>
+          <w:rFonts w:eastAsia="Times New Roman"/>
+          <w:b/>
+          <w:bCs/>
+          <w:color w:val="000000"/>
+          <w:lang w:val="en-CA" w:eastAsia="en-CA"/>
+        </w:rPr>
+        <w:t>Solution</w:t>
+      </w:r>
+      <w:r>
+        <w:rPr>
+          <w:rFonts w:eastAsia="Times New Roman"/>
+          <w:color w:val="000000"/>
+          <w:lang w:val="en-CA" w:eastAsia="en-CA"/>
+        </w:rPr>
+        <w:t xml:space="preserve">: This code smell was fixed by creating a new class called </w:t>
+      </w:r>
+      <w:proofErr w:type="spellStart"/>
+      <w:r>
+        <w:rPr>
+          <w:rFonts w:eastAsia="Times New Roman"/>
+          <w:color w:val="000000"/>
+          <w:lang w:val="en-CA" w:eastAsia="en-CA"/>
+        </w:rPr>
+        <w:t>DateGUI</w:t>
+      </w:r>
+      <w:proofErr w:type="spellEnd"/>
+      <w:r>
+        <w:rPr>
+          <w:rFonts w:eastAsia="Times New Roman"/>
+          <w:color w:val="000000"/>
+          <w:lang w:val="en-CA" w:eastAsia="en-CA"/>
+        </w:rPr>
+        <w:t xml:space="preserve">. This class holds the </w:t>
+      </w:r>
+      <w:proofErr w:type="spellStart"/>
+      <w:proofErr w:type="gramStart"/>
+      <w:r>
+        <w:rPr>
+          <w:rFonts w:eastAsia="Times New Roman"/>
+          <w:color w:val="000000"/>
+          <w:lang w:val="en-CA" w:eastAsia="en-CA"/>
+        </w:rPr>
+        <w:t>isValidDate</w:t>
+      </w:r>
+      <w:proofErr w:type="spellEnd"/>
+      <w:r>
+        <w:rPr>
+          <w:rFonts w:eastAsia="Times New Roman"/>
+          <w:color w:val="000000"/>
+          <w:lang w:val="en-CA" w:eastAsia="en-CA"/>
+        </w:rPr>
+        <w:t>(</w:t>
+      </w:r>
+      <w:proofErr w:type="gramEnd"/>
+      <w:r>
+        <w:rPr>
+          <w:rFonts w:eastAsia="Times New Roman"/>
+          <w:color w:val="000000"/>
+          <w:lang w:val="en-CA" w:eastAsia="en-CA"/>
+        </w:rPr>
+        <w:t xml:space="preserve">) method, the </w:t>
+      </w:r>
+      <w:proofErr w:type="spellStart"/>
+      <w:r>
+        <w:rPr>
+          <w:rFonts w:eastAsia="Times New Roman"/>
+          <w:color w:val="000000"/>
+          <w:lang w:val="en-CA" w:eastAsia="en-CA"/>
+        </w:rPr>
+        <w:t>logThis</w:t>
+      </w:r>
+      <w:proofErr w:type="spellEnd"/>
+      <w:r>
+        <w:rPr>
+          <w:rFonts w:eastAsia="Times New Roman"/>
+          <w:color w:val="000000"/>
+          <w:lang w:val="en-CA" w:eastAsia="en-CA"/>
+        </w:rPr>
+        <w:t xml:space="preserve"> method, which handles processing the date, as well as a method for setting up the combo boxes for the date selector. Both </w:t>
+      </w:r>
+      <w:proofErr w:type="spellStart"/>
+      <w:r>
+        <w:rPr>
+          <w:rFonts w:eastAsia="Times New Roman"/>
+          <w:color w:val="000000"/>
+          <w:lang w:val="en-CA" w:eastAsia="en-CA"/>
+        </w:rPr>
+        <w:t>MealGUI</w:t>
+      </w:r>
+      <w:proofErr w:type="spellEnd"/>
+      <w:r>
+        <w:rPr>
+          <w:rFonts w:eastAsia="Times New Roman"/>
+          <w:color w:val="000000"/>
+          <w:lang w:val="en-CA" w:eastAsia="en-CA"/>
+        </w:rPr>
+        <w:t xml:space="preserve"> and </w:t>
+      </w:r>
+      <w:proofErr w:type="spellStart"/>
+      <w:r>
+        <w:rPr>
+          <w:rFonts w:eastAsia="Times New Roman"/>
+          <w:color w:val="000000"/>
+          <w:lang w:val="en-CA" w:eastAsia="en-CA"/>
+        </w:rPr>
+        <w:t>ExerciseGUI</w:t>
+      </w:r>
+      <w:proofErr w:type="spellEnd"/>
+      <w:r>
+        <w:rPr>
+          <w:rFonts w:eastAsia="Times New Roman"/>
+          <w:color w:val="000000"/>
+          <w:lang w:val="en-CA" w:eastAsia="en-CA"/>
+        </w:rPr>
+        <w:t xml:space="preserve"> call on this class to access these methods.</w:t>
+      </w:r>
+    </w:p>
+    <w:p>
+      <w:pPr>
+        <w:spacing w:line="240" w:lineRule="auto"/>
+        <w:rPr>
+          <w:rFonts w:ascii="Times New Roman" w:eastAsia="Times New Roman" w:hAnsi="Times New Roman" w:cs="Times New Roman"/>
+          <w:sz w:val="24"/>
+          <w:szCs w:val="24"/>
+          <w:lang w:val="en-CA" w:eastAsia="en-CA"/>
+        </w:rPr>
+      </w:pPr>
+      <w:r>
+        <w:rPr>
+          <w:rFonts w:eastAsia="Times New Roman"/>
+          <w:b/>
+          <w:bCs/>
+          <w:color w:val="000000"/>
+          <w:lang w:val="en-CA" w:eastAsia="en-CA"/>
+        </w:rPr>
+        <w:lastRenderedPageBreak/>
+        <w:t>Justification</w:t>
+      </w:r>
+      <w:r>
+        <w:rPr>
+          <w:rFonts w:eastAsia="Times New Roman"/>
+          <w:color w:val="000000"/>
+          <w:lang w:val="en-CA" w:eastAsia="en-CA"/>
+        </w:rPr>
+        <w:t xml:space="preserve">: The refactoring in this step decreases the complexity of the </w:t>
+      </w:r>
+      <w:proofErr w:type="spellStart"/>
+      <w:r>
+        <w:rPr>
+          <w:rFonts w:eastAsia="Times New Roman"/>
+          <w:color w:val="000000"/>
+          <w:lang w:val="en-CA" w:eastAsia="en-CA"/>
+        </w:rPr>
+        <w:t>ExerciseGUI</w:t>
+      </w:r>
+      <w:proofErr w:type="spellEnd"/>
+      <w:r>
+        <w:rPr>
+          <w:rFonts w:eastAsia="Times New Roman"/>
+          <w:color w:val="000000"/>
+          <w:lang w:val="en-CA" w:eastAsia="en-CA"/>
+        </w:rPr>
+        <w:t xml:space="preserve"> and </w:t>
+      </w:r>
+      <w:proofErr w:type="spellStart"/>
+      <w:r>
+        <w:rPr>
+          <w:rFonts w:eastAsia="Times New Roman"/>
+          <w:color w:val="000000"/>
+          <w:lang w:val="en-CA" w:eastAsia="en-CA"/>
+        </w:rPr>
+        <w:t>MealGUI</w:t>
+      </w:r>
+      <w:proofErr w:type="spellEnd"/>
+      <w:r>
+        <w:rPr>
+          <w:rFonts w:eastAsia="Times New Roman"/>
+          <w:color w:val="000000"/>
+          <w:lang w:val="en-CA" w:eastAsia="en-CA"/>
+        </w:rPr>
+        <w:t xml:space="preserve"> classes, and their methods. It also removes duplicated code, making the code more readable. Also, the maintainability is increased as if any change is made to the way the combo boxes are set up, these changes can be made in </w:t>
+      </w:r>
+      <w:proofErr w:type="spellStart"/>
+      <w:r>
+        <w:rPr>
+          <w:rFonts w:eastAsia="Times New Roman"/>
+          <w:color w:val="000000"/>
+          <w:lang w:val="en-CA" w:eastAsia="en-CA"/>
+        </w:rPr>
+        <w:t>DateGUI</w:t>
+      </w:r>
+      <w:proofErr w:type="spellEnd"/>
+      <w:r>
+        <w:rPr>
+          <w:rFonts w:eastAsia="Times New Roman"/>
+          <w:color w:val="000000"/>
+          <w:lang w:val="en-CA" w:eastAsia="en-CA"/>
+        </w:rPr>
+        <w:t xml:space="preserve">, which will affect both </w:t>
+      </w:r>
+      <w:proofErr w:type="spellStart"/>
+      <w:r>
+        <w:rPr>
+          <w:rFonts w:eastAsia="Times New Roman"/>
+          <w:color w:val="000000"/>
+          <w:lang w:val="en-CA" w:eastAsia="en-CA"/>
+        </w:rPr>
+        <w:t>ExerciseGUI</w:t>
+      </w:r>
+      <w:proofErr w:type="spellEnd"/>
+      <w:r>
+        <w:rPr>
+          <w:rFonts w:eastAsia="Times New Roman"/>
+          <w:color w:val="000000"/>
+          <w:lang w:val="en-CA" w:eastAsia="en-CA"/>
+        </w:rPr>
+        <w:t xml:space="preserve"> and </w:t>
+      </w:r>
+      <w:proofErr w:type="spellStart"/>
+      <w:r>
+        <w:rPr>
+          <w:rFonts w:eastAsia="Times New Roman"/>
+          <w:color w:val="000000"/>
+          <w:lang w:val="en-CA" w:eastAsia="en-CA"/>
+        </w:rPr>
+        <w:t>MealGUI</w:t>
+      </w:r>
+      <w:proofErr w:type="spellEnd"/>
+      <w:r>
+        <w:rPr>
+          <w:rFonts w:eastAsia="Times New Roman"/>
+          <w:color w:val="000000"/>
+          <w:lang w:val="en-CA" w:eastAsia="en-CA"/>
+        </w:rPr>
+        <w:t>.</w:t>
+      </w:r>
+    </w:p>
+    <w:p>
+      <w:pPr>
+        <w:spacing w:line="240" w:lineRule="auto"/>
+        <w:rPr>
+          <w:rFonts w:ascii="Times New Roman" w:eastAsia="Times New Roman" w:hAnsi="Times New Roman" w:cs="Times New Roman"/>
+          <w:sz w:val="24"/>
+          <w:szCs w:val="24"/>
+          <w:lang w:val="en-CA" w:eastAsia="en-CA"/>
+        </w:rPr>
+      </w:pPr>
+      <w:r>
+        <w:rPr>
+          <w:rFonts w:eastAsia="Times New Roman"/>
+          <w:b/>
+          <w:bCs/>
+          <w:color w:val="000000"/>
+          <w:lang w:val="en-CA" w:eastAsia="en-CA"/>
+        </w:rPr>
+        <w:t>Code Smell 3:</w:t>
+      </w:r>
+      <w:r>
+        <w:rPr>
+          <w:rFonts w:eastAsia="Times New Roman"/>
+          <w:color w:val="000000"/>
+          <w:lang w:val="en-CA" w:eastAsia="en-CA"/>
+        </w:rPr>
+        <w:t xml:space="preserve"> Magic numbers and hard-coded values</w:t>
+      </w:r>
+    </w:p>
+    <w:p>
+      <w:pPr>
+        <w:spacing w:line="240" w:lineRule="auto"/>
+        <w:rPr>
+          <w:rFonts w:ascii="Times New Roman" w:eastAsia="Times New Roman" w:hAnsi="Times New Roman" w:cs="Times New Roman"/>
+          <w:sz w:val="24"/>
+          <w:szCs w:val="24"/>
+          <w:lang w:val="en-CA" w:eastAsia="en-CA"/>
+        </w:rPr>
+      </w:pPr>
+      <w:r>
+        <w:rPr>
+          <w:rFonts w:eastAsia="Times New Roman"/>
+          <w:b/>
+          <w:bCs/>
+          <w:color w:val="000000"/>
+          <w:lang w:val="en-CA" w:eastAsia="en-CA"/>
+        </w:rPr>
+        <w:t>Description</w:t>
+      </w:r>
+      <w:r>
+        <w:rPr>
+          <w:rFonts w:eastAsia="Times New Roman"/>
+          <w:color w:val="000000"/>
+          <w:lang w:val="en-CA" w:eastAsia="en-CA"/>
+        </w:rPr>
+        <w:t xml:space="preserve">: Originally, when prompted to select the date for a meal or exercise, the was allowed to choose a year between 2020-2025. These hard coded values are not future </w:t>
+      </w:r>
+      <w:proofErr w:type="gramStart"/>
+      <w:r>
+        <w:rPr>
+          <w:rFonts w:eastAsia="Times New Roman"/>
+          <w:color w:val="000000"/>
+          <w:lang w:val="en-CA" w:eastAsia="en-CA"/>
+        </w:rPr>
+        <w:t>proof, and</w:t>
+      </w:r>
+      <w:proofErr w:type="gramEnd"/>
+      <w:r>
+        <w:rPr>
+          <w:rFonts w:eastAsia="Times New Roman"/>
+          <w:color w:val="000000"/>
+          <w:lang w:val="en-CA" w:eastAsia="en-CA"/>
+        </w:rPr>
+        <w:t xml:space="preserve"> would have to be changed.</w:t>
+      </w:r>
+    </w:p>
+    <w:p>
+      <w:pPr>
+        <w:spacing w:line="240" w:lineRule="auto"/>
+        <w:rPr>
+          <w:rFonts w:ascii="Times New Roman" w:eastAsia="Times New Roman" w:hAnsi="Times New Roman" w:cs="Times New Roman"/>
+          <w:sz w:val="24"/>
+          <w:szCs w:val="24"/>
+          <w:lang w:val="en-CA" w:eastAsia="en-CA"/>
+        </w:rPr>
+      </w:pPr>
+      <w:r>
+        <w:rPr>
+          <w:rFonts w:eastAsia="Times New Roman"/>
+          <w:b/>
+          <w:bCs/>
+          <w:color w:val="000000"/>
+          <w:lang w:val="en-CA" w:eastAsia="en-CA"/>
+        </w:rPr>
+        <w:t>Solution</w:t>
+      </w:r>
+      <w:r>
+        <w:rPr>
+          <w:rFonts w:eastAsia="Times New Roman"/>
+          <w:color w:val="000000"/>
+          <w:lang w:val="en-CA" w:eastAsia="en-CA"/>
+        </w:rPr>
+        <w:t>: This code smell was fixed by setting the year combo box to hold 3 values (the current year, and the two previous years). Also, the code was changed so that the combo boxes default to the current date, as that is the most likely date that the user will select.</w:t>
+      </w:r>
+    </w:p>
+    <w:p>
+      <w:pPr>
+        <w:spacing w:line="240" w:lineRule="auto"/>
+        <w:rPr>
+          <w:rFonts w:ascii="Times New Roman" w:eastAsia="Times New Roman" w:hAnsi="Times New Roman" w:cs="Times New Roman"/>
+          <w:sz w:val="24"/>
+          <w:szCs w:val="24"/>
+          <w:lang w:val="en-CA" w:eastAsia="en-CA"/>
+        </w:rPr>
+      </w:pPr>
+      <w:r>
+        <w:rPr>
+          <w:rFonts w:eastAsia="Times New Roman"/>
+          <w:b/>
+          <w:bCs/>
+          <w:color w:val="000000"/>
+          <w:lang w:val="en-CA" w:eastAsia="en-CA"/>
+        </w:rPr>
+        <w:t>Justification</w:t>
+      </w:r>
+      <w:r>
+        <w:rPr>
+          <w:rFonts w:eastAsia="Times New Roman"/>
+          <w:color w:val="000000"/>
+          <w:lang w:val="en-CA" w:eastAsia="en-CA"/>
+        </w:rPr>
+        <w:t>: The refactoring done here improves maintainability by ensuring that the date values will automatically update using the Calendar class in java. The images below show the before and after of this code.</w:t>
+      </w:r>
+      <w:r>
+        <w:rPr>
+          <w:rFonts w:ascii="Times New Roman" w:eastAsia="Times New Roman" w:hAnsi="Times New Roman" w:cs="Times New Roman"/>
+          <w:sz w:val="24"/>
+          <w:szCs w:val="24"/>
+          <w:lang w:val="en-CA" w:eastAsia="en-CA"/>
+        </w:rPr>
+        <w:br/>
+      </w:r>
+      <w:r>
+        <w:rPr>
+          <w:rFonts w:eastAsia="Times New Roman"/>
+          <w:noProof/>
+          <w:color w:val="000000"/>
+          <w:bdr w:val="none" w:sz="0" w:space="0" w:color="auto" w:frame="1"/>
+          <w:lang w:val="en-CA" w:eastAsia="en-CA"/>
+        </w:rPr>
+        <w:drawing>
+          <wp:inline distT="0" distB="0" distL="0" distR="0" wp14:anchorId="60948863" wp14:editId="34C2DF8E">
+            <wp:extent cx="2543175" cy="2124075"/>
+            <wp:effectExtent l="0" t="0" r="9525" b="9525"/>
+            <wp:docPr id="1065844218" name="Picture 2" descr="A computer screen with text&#10;&#10;Description automatically generated"/>
+            <wp:cNvGraphicFramePr>
+              <a:graphicFrameLocks xmlns:a="http://schemas.openxmlformats.org/drawingml/2006/main" noChangeAspect="1"/>
+            </wp:cNvGraphicFramePr>
+            <a:graphic xmlns:a="http://schemas.openxmlformats.org/drawingml/2006/main">
+              <a:graphicData uri="http://schemas.openxmlformats.org/drawingml/2006/picture">
+                <pic:pic xmlns:pic="http://schemas.openxmlformats.org/drawingml/2006/picture">
+                  <pic:nvPicPr>
+                    <pic:cNvPr id="1065844218" name="Picture 2" descr="A computer screen with text&#10;&#10;Description automatically generated"/>
+                    <pic:cNvPicPr>
+                      <a:picLocks noChangeAspect="1" noChangeArrowheads="1"/>
+                    </pic:cNvPicPr>
+                  </pic:nvPicPr>
+                  <pic:blipFill>
+                    <a:blip r:embed="rId15">
+                      <a:extLst>
+                        <a:ext uri="{28A0092B-C50C-407E-A947-70E740481C1C}">
+                          <a14:useLocalDpi xmlns:a14="http://schemas.microsoft.com/office/drawing/2010/main" val="0"/>
+                        </a:ext>
+                      </a:extLst>
+                    </a:blip>
+                    <a:srcRect/>
+                    <a:stretch>
+                      <a:fillRect/>
+                    </a:stretch>
+                  </pic:blipFill>
+                  <pic:spPr bwMode="auto">
+                    <a:xfrm>
+                      <a:off x="0" y="0"/>
+                      <a:ext cx="2543175" cy="2124075"/>
+                    </a:xfrm>
+                    <a:prstGeom prst="rect">
+                      <a:avLst/>
+                    </a:prstGeom>
+                    <a:noFill/>
+                    <a:ln>
+                      <a:noFill/>
+                    </a:ln>
+                  </pic:spPr>
+                </pic:pic>
+              </a:graphicData>
+            </a:graphic>
+          </wp:inline>
+        </w:drawing>
+      </w:r>
+      <w:r>
+        <w:rPr>
+          <w:rFonts w:eastAsia="Times New Roman"/>
+          <w:noProof/>
+          <w:color w:val="000000"/>
+          <w:bdr w:val="none" w:sz="0" w:space="0" w:color="auto" w:frame="1"/>
+          <w:lang w:val="en-CA" w:eastAsia="en-CA"/>
+        </w:rPr>
+        <w:drawing>
+          <wp:inline distT="0" distB="0" distL="0" distR="0" wp14:anchorId="3D412E82" wp14:editId="3B05C954">
+            <wp:extent cx="2705100" cy="2133487"/>
+            <wp:effectExtent l="0" t="0" r="0" b="635"/>
+            <wp:docPr id="1253814404" name="Picture 1" descr="A computer screen shot of a program&#10;&#10;Description automatically generated"/>
+            <wp:cNvGraphicFramePr>
+              <a:graphicFrameLocks xmlns:a="http://schemas.openxmlformats.org/drawingml/2006/main" noChangeAspect="1"/>
+            </wp:cNvGraphicFramePr>
+            <a:graphic xmlns:a="http://schemas.openxmlformats.org/drawingml/2006/main">
+              <a:graphicData uri="http://schemas.openxmlformats.org/drawingml/2006/picture">
+                <pic:pic xmlns:pic="http://schemas.openxmlformats.org/drawingml/2006/picture">
+                  <pic:nvPicPr>
+                    <pic:cNvPr id="1253814404" name="Picture 1" descr="A computer screen shot of a program&#10;&#10;Description automatically generated"/>
+                    <pic:cNvPicPr>
+                      <a:picLocks noChangeAspect="1" noChangeArrowheads="1"/>
+                    </pic:cNvPicPr>
+                  </pic:nvPicPr>
+                  <pic:blipFill>
+                    <a:blip r:embed="rId16">
+                      <a:extLst>
+                        <a:ext uri="{28A0092B-C50C-407E-A947-70E740481C1C}">
+                          <a14:useLocalDpi xmlns:a14="http://schemas.microsoft.com/office/drawing/2010/main" val="0"/>
+                        </a:ext>
+                      </a:extLst>
+                    </a:blip>
+                    <a:srcRect/>
+                    <a:stretch>
+                      <a:fillRect/>
+                    </a:stretch>
+                  </pic:blipFill>
+                  <pic:spPr bwMode="auto">
+                    <a:xfrm>
+                      <a:off x="0" y="0"/>
+                      <a:ext cx="2710780" cy="2137967"/>
+                    </a:xfrm>
+                    <a:prstGeom prst="rect">
+                      <a:avLst/>
+                    </a:prstGeom>
+                    <a:noFill/>
+                    <a:ln>
+                      <a:noFill/>
+                    </a:ln>
+                  </pic:spPr>
+                </pic:pic>
+              </a:graphicData>
+            </a:graphic>
+          </wp:inline>
+        </w:drawing>
+      </w:r>
+    </w:p>
+    <w:p/>
+    <w:p>
+      <w:r>
+        <w:t>New Metrics:</w:t>
+      </w:r>
+    </w:p>
+    <w:p>
+      <w:r>
+        <w:drawing>
+          <wp:inline distT="0" distB="0" distL="0" distR="0" wp14:anchorId="71D593C4" wp14:editId="5EA29A16">
+            <wp:extent cx="1694639" cy="3228975"/>
+            <wp:effectExtent l="0" t="0" r="1270" b="0"/>
+            <wp:docPr id="1623811399" name="Picture 1" descr="A screenshot of a computer&#10;&#10;Description automatically generated"/>
+            <wp:cNvGraphicFramePr>
+              <a:graphicFrameLocks xmlns:a="http://schemas.openxmlformats.org/drawingml/2006/main" noChangeAspect="1"/>
+            </wp:cNvGraphicFramePr>
+            <a:graphic xmlns:a="http://schemas.openxmlformats.org/drawingml/2006/main">
+              <a:graphicData uri="http://schemas.openxmlformats.org/drawingml/2006/picture">
+                <pic:pic xmlns:pic="http://schemas.openxmlformats.org/drawingml/2006/picture">
+                  <pic:nvPicPr>
+                    <pic:cNvPr id="1623811399" name="Picture 1" descr="A screenshot of a computer&#10;&#10;Description automatically generated"/>
+                    <pic:cNvPicPr/>
+                  </pic:nvPicPr>
+                  <pic:blipFill>
+                    <a:blip r:embed="rId17"/>
+                    <a:stretch>
+                      <a:fillRect/>
+                    </a:stretch>
+                  </pic:blipFill>
+                  <pic:spPr>
+                    <a:xfrm>
+                      <a:off x="0" y="0"/>
+                      <a:ext cx="1704298" cy="3247379"/>
+                    </a:xfrm>
+                    <a:prstGeom prst="rect">
+                      <a:avLst/>
+                    </a:prstGeom>
+                  </pic:spPr>
+                </pic:pic>
+              </a:graphicData>
+            </a:graphic>
+          </wp:inline>
+        </w:drawing>
+      </w:r>
+      <w:r>
+        <w:drawing>
+          <wp:inline distT="0" distB="0" distL="0" distR="0" wp14:anchorId="6938DA1B" wp14:editId="7ADFD08C">
+            <wp:extent cx="1885950" cy="3219017"/>
+            <wp:effectExtent l="0" t="0" r="0" b="635"/>
+            <wp:docPr id="607435180" name="Picture 1" descr="A screenshot of a computer&#10;&#10;Description automatically generated"/>
+            <wp:cNvGraphicFramePr>
+              <a:graphicFrameLocks xmlns:a="http://schemas.openxmlformats.org/drawingml/2006/main" noChangeAspect="1"/>
+            </wp:cNvGraphicFramePr>
+            <a:graphic xmlns:a="http://schemas.openxmlformats.org/drawingml/2006/main">
+              <a:graphicData uri="http://schemas.openxmlformats.org/drawingml/2006/picture">
+                <pic:pic xmlns:pic="http://schemas.openxmlformats.org/drawingml/2006/picture">
+                  <pic:nvPicPr>
+                    <pic:cNvPr id="607435180" name="Picture 1" descr="A screenshot of a computer&#10;&#10;Description automatically generated"/>
+                    <pic:cNvPicPr/>
+                  </pic:nvPicPr>
+                  <pic:blipFill>
+                    <a:blip r:embed="rId18"/>
+                    <a:stretch>
+                      <a:fillRect/>
+                    </a:stretch>
+                  </pic:blipFill>
+                  <pic:spPr>
+                    <a:xfrm>
+                      <a:off x="0" y="0"/>
+                      <a:ext cx="1905955" cy="3253162"/>
+                    </a:xfrm>
+                    <a:prstGeom prst="rect">
+                      <a:avLst/>
+                    </a:prstGeom>
+                  </pic:spPr>
+                </pic:pic>
+              </a:graphicData>
+            </a:graphic>
+          </wp:inline>
+        </w:drawing>
+      </w:r>
       <w:r>
         <w:br w:type="page"/>
       </w:r>
@@ -721,7 +1845,7 @@
                     <pic:cNvPicPr preferRelativeResize="0"/>
                   </pic:nvPicPr>
                   <pic:blipFill>
-                    <a:blip r:embed="rId13"/>
+                    <a:blip r:embed="rId19"/>
                     <a:srcRect l="14903" t="39886" r="35256" b="19658"/>
                     <a:stretch>
                       <a:fillRect/>
@@ -763,7 +1887,7 @@
                     <pic:cNvPicPr preferRelativeResize="0"/>
                   </pic:nvPicPr>
                   <pic:blipFill>
-                    <a:blip r:embed="rId14"/>
+                    <a:blip r:embed="rId20"/>
                     <a:srcRect l="15064" t="40058" r="35096" b="20093"/>
                     <a:stretch>
                       <a:fillRect/>
@@ -812,7 +1936,7 @@
                     <pic:cNvPicPr preferRelativeResize="0"/>
                   </pic:nvPicPr>
                   <pic:blipFill>
-                    <a:blip r:embed="rId15"/>
+                    <a:blip r:embed="rId21"/>
                     <a:srcRect l="14743" t="5982" r="34615" b="18233"/>
                     <a:stretch>
                       <a:fillRect/>
@@ -853,7 +1977,7 @@
                     <pic:cNvPicPr preferRelativeResize="0"/>
                   </pic:nvPicPr>
                   <pic:blipFill>
-                    <a:blip r:embed="rId16"/>
+                    <a:blip r:embed="rId22"/>
                     <a:srcRect l="15384" t="6603" r="30288" b="16524"/>
                     <a:stretch>
                       <a:fillRect/>
@@ -901,7 +2025,7 @@
                     <pic:cNvPicPr preferRelativeResize="0"/>
                   </pic:nvPicPr>
                   <pic:blipFill>
-                    <a:blip r:embed="rId17"/>
+                    <a:blip r:embed="rId23"/>
                     <a:srcRect l="15224" t="28490" r="27884" b="32600"/>
                     <a:stretch>
                       <a:fillRect/>
@@ -944,7 +2068,7 @@
                     <pic:cNvPicPr preferRelativeResize="0"/>
                   </pic:nvPicPr>
                   <pic:blipFill>
-                    <a:blip r:embed="rId18"/>
+                    <a:blip r:embed="rId24"/>
                     <a:srcRect l="14903" t="30302" r="27724" b="31758"/>
                     <a:stretch>
                       <a:fillRect/>
@@ -1016,7 +2140,7 @@
                     <pic:cNvPicPr preferRelativeResize="0"/>
                   </pic:nvPicPr>
                   <pic:blipFill>
-                    <a:blip r:embed="rId19"/>
+                    <a:blip r:embed="rId25"/>
                     <a:srcRect l="14104" t="4273" r="42217" b="15669"/>
                     <a:stretch>
                       <a:fillRect/>
@@ -1067,7 +2191,7 @@
                     <pic:cNvPicPr preferRelativeResize="0"/>
                   </pic:nvPicPr>
                   <pic:blipFill>
-                    <a:blip r:embed="rId20"/>
+                    <a:blip r:embed="rId26"/>
                     <a:srcRect l="16114" t="5870" r="31089" b="21081"/>
                     <a:stretch>
                       <a:fillRect/>
@@ -1118,7 +2242,7 @@
                     <pic:cNvPicPr preferRelativeResize="0"/>
                   </pic:nvPicPr>
                   <pic:blipFill>
-                    <a:blip r:embed="rId21"/>
+                    <a:blip r:embed="rId27"/>
                     <a:srcRect l="14903" t="6399" r="31089" b="35492"/>
                     <a:stretch>
                       <a:fillRect/>
@@ -1166,7 +2290,7 @@
                     <pic:cNvPicPr preferRelativeResize="0"/>
                   </pic:nvPicPr>
                   <pic:blipFill>
-                    <a:blip r:embed="rId22"/>
+                    <a:blip r:embed="rId28"/>
                     <a:srcRect l="15064" t="5861" r="27884" b="24329"/>
                     <a:stretch>
                       <a:fillRect/>
@@ -2253,6 +3377,23 @@
       <w:contextualSpacing/>
     </w:pPr>
   </w:style>
+  <w:style w:type="paragraph" w:styleId="NormalWeb">
+    <w:name w:val="Normal (Web)"/>
+    <w:basedOn w:val="Normal"/>
+    <w:uiPriority w:val="99"/>
+    <w:semiHidden/>
+    <w:unhideWhenUsed/>
+    <w:rsid w:val="000C08C1"/>
+    <w:pPr>
+      <w:spacing w:before="100" w:beforeAutospacing="1" w:after="100" w:afterAutospacing="1" w:line="240" w:lineRule="auto"/>
+    </w:pPr>
+    <w:rPr>
+      <w:rFonts w:ascii="Times New Roman" w:eastAsia="Times New Roman" w:hAnsi="Times New Roman" w:cs="Times New Roman"/>
+      <w:sz w:val="24"/>
+      <w:szCs w:val="24"/>
+      <w:lang w:val="en-CA" w:eastAsia="en-CA"/>
+    </w:rPr>
+  </w:style>
 </w:styles>
 </file>
 

</xml_diff>